<commit_message>
Lam document (tiep tuc)
</commit_message>
<xml_diff>
--- a/document/database_schema.docx
+++ b/document/database_schema.docx
@@ -339,7 +339,7 @@
         <w:jc w:val="center"/>
       </w:pPr>
       <w:r>
-        <w:t>Bảng 4.6.1 academic_class_courses (khóa học lớp học)</w:t>
+        <w:t>Bảng 4.6.1 Khóa học lớp học (academic_class_courses)</w:t>
       </w:r>
     </w:p>
     <w:p/>
@@ -672,7 +672,7 @@
         <w:jc w:val="center"/>
       </w:pPr>
       <w:r>
-        <w:t>Bảng 4.6.2 academic_class_instructors (giảng viên lớp học)</w:t>
+        <w:t>Bảng 4.6.2 Giảng viên lớp học (academic_class_instructors)</w:t>
       </w:r>
     </w:p>
     <w:p/>
@@ -1103,7 +1103,7 @@
         <w:jc w:val="center"/>
       </w:pPr>
       <w:r>
-        <w:t>Bảng 4.6.3 academic_classes (lớp học chính quy)</w:t>
+        <w:t>Bảng 4.6.3 Lớp học chính quy (academic_classes)</w:t>
       </w:r>
     </w:p>
     <w:p/>
@@ -1636,7 +1636,7 @@
         <w:jc w:val="center"/>
       </w:pPr>
       <w:r>
-        <w:t>Bảng 4.6.4 assignment_submissions (bài nộp)</w:t>
+        <w:t>Bảng 4.6.4 Bài nộp (assignment_submissions)</w:t>
       </w:r>
     </w:p>
     <w:p/>
@@ -2419,7 +2419,7 @@
         <w:jc w:val="center"/>
       </w:pPr>
       <w:r>
-        <w:t>Bảng 4.6.5 assignments (bài tập)</w:t>
+        <w:t>Bảng 4.6.5 Bài tập (assignments)</w:t>
       </w:r>
     </w:p>
     <w:p/>
@@ -2798,7 +2798,7 @@
         <w:jc w:val="center"/>
       </w:pPr>
       <w:r>
-        <w:t>Bảng 4.6.6 categories (danh mục khóa học)</w:t>
+        <w:t>Bảng 4.6.6 Danh mục khóa học (categories)</w:t>
       </w:r>
     </w:p>
     <w:p/>
@@ -3383,7 +3383,7 @@
         <w:jc w:val="center"/>
       </w:pPr>
       <w:r>
-        <w:t>Bảng 4.6.7 certificates (chứng chỉ)</w:t>
+        <w:t>Bảng 4.6.7 Chứng chỉ (certificates)</w:t>
       </w:r>
     </w:p>
     <w:p/>
@@ -3712,7 +3712,7 @@
         <w:jc w:val="center"/>
       </w:pPr>
       <w:r>
-        <w:t>Bảng 4.6.8 chatbot_response (phản hồi chatbot)</w:t>
+        <w:t>Bảng 4.6.8 Phản hồi chatbot (chatbot_response)</w:t>
       </w:r>
     </w:p>
     <w:p/>
@@ -4197,7 +4197,7 @@
         <w:jc w:val="center"/>
       </w:pPr>
       <w:r>
-        <w:t>Bảng 4.6.9 course_lesson_discussions (thảo luận bài học)</w:t>
+        <w:t>Bảng 4.6.9 Thảo luận bài học (course_lesson_discussions)</w:t>
       </w:r>
     </w:p>
     <w:p/>
@@ -4828,7 +4828,7 @@
         <w:jc w:val="center"/>
       </w:pPr>
       <w:r>
-        <w:t>Bảng 4.6.10 course_lessons (bài học)</w:t>
+        <w:t>Bảng 4.6.10 Bài học (course_lessons)</w:t>
       </w:r>
     </w:p>
     <w:p/>
@@ -5161,7 +5161,7 @@
         <w:jc w:val="center"/>
       </w:pPr>
       <w:r>
-        <w:t>Bảng 4.6.11 course_progress (tiến độ học tập)</w:t>
+        <w:t>Bảng 4.6.11 Tiến độ học tập (course_progress)</w:t>
       </w:r>
     </w:p>
     <w:p/>
@@ -5592,7 +5592,7 @@
         <w:jc w:val="center"/>
       </w:pPr>
       <w:r>
-        <w:t>Bảng 4.6.12 course_sections (phần học)</w:t>
+        <w:t>Bảng 4.6.12 Phần học (course_sections)</w:t>
       </w:r>
     </w:p>
     <w:p/>
@@ -6475,7 +6475,7 @@
         <w:jc w:val="center"/>
       </w:pPr>
       <w:r>
-        <w:t>Bảng 4.6.13 courses (khóa học)</w:t>
+        <w:t>Bảng 4.6.13 Khóa học (courses)</w:t>
       </w:r>
     </w:p>
     <w:p/>
@@ -7158,7 +7158,7 @@
         <w:jc w:val="center"/>
       </w:pPr>
       <w:r>
-        <w:t>Bảng 4.6.14 documents (tài liệu)</w:t>
+        <w:t>Bảng 4.6.14 Tài liệu (documents)</w:t>
       </w:r>
     </w:p>
     <w:p/>
@@ -7641,7 +7641,7 @@
         <w:jc w:val="center"/>
       </w:pPr>
       <w:r>
-        <w:t>Bảng 4.6.15 enrollments (đăng ký khóa học)</w:t>
+        <w:t>Bảng 4.6.15 Đăng ký khóa học (enrollments)</w:t>
       </w:r>
     </w:p>
     <w:p/>
@@ -7974,7 +7974,7 @@
         <w:jc w:val="center"/>
       </w:pPr>
       <w:r>
-        <w:t>Bảng 4.6.16 forum_likes (lượt thích diễn đàn)</w:t>
+        <w:t>Bảng 4.6.16 Lượt thích diễn đàn (forum_likes)</w:t>
       </w:r>
     </w:p>
     <w:p/>
@@ -8459,7 +8459,7 @@
         <w:jc w:val="center"/>
       </w:pPr>
       <w:r>
-        <w:t>Bảng 4.6.17 forum_replies (phản hồi diễn đàn)</w:t>
+        <w:t>Bảng 4.6.17 Phản hồi diễn đàn (forum_replies)</w:t>
       </w:r>
     </w:p>
     <w:p/>
@@ -8992,7 +8992,7 @@
         <w:jc w:val="center"/>
       </w:pPr>
       <w:r>
-        <w:t>Bảng 4.6.18 forums (diễn đàn)</w:t>
+        <w:t>Bảng 4.6.18 Diễn đàn (forums)</w:t>
       </w:r>
     </w:p>
     <w:p/>
@@ -9475,7 +9475,7 @@
         <w:jc w:val="center"/>
       </w:pPr>
       <w:r>
-        <w:t>Bảng 4.6.19 messages (tin nhắn)</w:t>
+        <w:t>Bảng 4.6.19 Tin nhắn (messages)</w:t>
       </w:r>
     </w:p>
     <w:p/>
@@ -10058,7 +10058,7 @@
         <w:jc w:val="center"/>
       </w:pPr>
       <w:r>
-        <w:t>Bảng 4.6.20 notifications (thông báo)</w:t>
+        <w:t>Bảng 4.6.20 Thông báo (notifications)</w:t>
       </w:r>
     </w:p>
     <w:p/>
@@ -10641,7 +10641,7 @@
         <w:jc w:val="center"/>
       </w:pPr>
       <w:r>
-        <w:t>Bảng 4.6.21 payments (thanh toán)</w:t>
+        <w:t>Bảng 4.6.21 Thanh toán (payments)</w:t>
       </w:r>
     </w:p>
     <w:p/>
@@ -11174,7 +11174,7 @@
         <w:jc w:val="center"/>
       </w:pPr>
       <w:r>
-        <w:t>Bảng 4.6.22 quiz_attempts (lần làm bài kiểm tra)</w:t>
+        <w:t>Bảng 4.6.22 Lần làm bài kiểm tra (quiz_attempts)</w:t>
       </w:r>
     </w:p>
     <w:p/>
@@ -11605,7 +11605,7 @@
         <w:jc w:val="center"/>
       </w:pPr>
       <w:r>
-        <w:t>Bảng 4.6.23 quiz_options (lựa chọn câu hỏi)</w:t>
+        <w:t>Bảng 4.6.23 Lựa chọn câu hỏi (quiz_options)</w:t>
       </w:r>
     </w:p>
     <w:p/>
@@ -12136,7 +12136,7 @@
         <w:jc w:val="center"/>
       </w:pPr>
       <w:r>
-        <w:t>Bảng 4.6.24 quiz_questions (câu hỏi kiểm tra)</w:t>
+        <w:t>Bảng 4.6.24 Câu hỏi kiểm tra (quiz_questions)</w:t>
       </w:r>
     </w:p>
     <w:p/>
@@ -12571,7 +12571,7 @@
         <w:jc w:val="center"/>
       </w:pPr>
       <w:r>
-        <w:t>Bảng 4.6.25 quiz_responses (câu trả lời kiểm tra)</w:t>
+        <w:t>Bảng 4.6.25 Câu trả lời kiểm tra (quiz_responses)</w:t>
       </w:r>
     </w:p>
     <w:p/>
@@ -13404,7 +13404,7 @@
         <w:jc w:val="center"/>
       </w:pPr>
       <w:r>
-        <w:t>Bảng 4.6.26 quizzes (bài kiểm tra)</w:t>
+        <w:t>Bảng 4.6.26 Bài kiểm tra (quizzes)</w:t>
       </w:r>
     </w:p>
     <w:p/>
@@ -13887,7 +13887,7 @@
         <w:jc w:val="center"/>
       </w:pPr>
       <w:r>
-        <w:t>Bảng 4.6.27 reviews (đánh giá)</w:t>
+        <w:t>Bảng 4.6.27 Đánh giá (reviews)</w:t>
       </w:r>
     </w:p>
     <w:p/>
@@ -14470,7 +14470,7 @@
         <w:jc w:val="center"/>
       </w:pPr>
       <w:r>
-        <w:t>Bảng 4.6.28 session_attendances (điểm danh buổi học)</w:t>
+        <w:t>Bảng 4.6.28 Điểm danh buổi học (session_attendances)</w:t>
       </w:r>
     </w:p>
     <w:p/>
@@ -15405,7 +15405,7 @@
         <w:jc w:val="center"/>
       </w:pPr>
       <w:r>
-        <w:t>Bảng 4.6.29 teaching_schedules (lịch dạy)</w:t>
+        <w:t>Bảng 4.6.29 Lịch dạy (teaching_schedules)</w:t>
       </w:r>
     </w:p>
     <w:p/>
@@ -16036,7 +16036,7 @@
         <w:jc w:val="center"/>
       </w:pPr>
       <w:r>
-        <w:t>Bảng 4.6.30 user_admins (quản trị viên)</w:t>
+        <w:t>Bảng 4.6.30 Quản trị viên (user_admins)</w:t>
       </w:r>
     </w:p>
     <w:p/>
@@ -16877,7 +16877,7 @@
         <w:jc w:val="center"/>
       </w:pPr>
       <w:r>
-        <w:t>Bảng 4.6.31 user_grades (điểm số)</w:t>
+        <w:t>Bảng 4.6.31 Điểm số (user_grades)</w:t>
       </w:r>
     </w:p>
     <w:p/>
@@ -17808,7 +17808,7 @@
         <w:jc w:val="center"/>
       </w:pPr>
       <w:r>
-        <w:t>Bảng 4.6.32 user_instructors (giảng viên)</w:t>
+        <w:t>Bảng 4.6.32 Giảng viên (user_instructors)</w:t>
       </w:r>
     </w:p>
     <w:p/>
@@ -18889,7 +18889,7 @@
         <w:jc w:val="center"/>
       </w:pPr>
       <w:r>
-        <w:t>Bảng 4.6.33 user_students (học viên)</w:t>
+        <w:t>Bảng 4.6.33 Học viên (user_students)</w:t>
       </w:r>
     </w:p>
     <w:p/>
@@ -19424,7 +19424,7 @@
         <w:jc w:val="center"/>
       </w:pPr>
       <w:r>
-        <w:t>Bảng 4.6.34 user_students_academic (sinh viên chính quy)</w:t>
+        <w:t>Bảng 4.6.34 Sinh viên học thuật (user_students_academic)</w:t>
       </w:r>
     </w:p>
     <w:p/>
@@ -20303,7 +20303,7 @@
         <w:jc w:val="center"/>
       </w:pPr>
       <w:r>
-        <w:t>Bảng 4.6.35 users (người dùng)</w:t>
+        <w:t>Bảng 4.6.35 Người dùng (users)</w:t>
       </w:r>
     </w:p>
     <w:p/>

</xml_diff>